<commit_message>
Actualización en el documento
</commit_message>
<xml_diff>
--- a/Docs/Observaciones-Lab 6.docx
+++ b/Docs/Observaciones-Lab 6.docx
@@ -4,7 +4,7 @@
   <w:body>
     <w:p>
       <w:pPr>
-        <w:pStyle w:val="Title"/>
+        <w:pStyle w:val="Ttulo"/>
         <w:jc w:val="center"/>
         <w:rPr>
           <w:lang w:val="es-419"/>
@@ -68,7 +68,19 @@
         <w:rPr>
           <w:lang w:val="es-419"/>
         </w:rPr>
-        <w:t>2 Cod XXXX</w:t>
+        <w:t>Daniel Esteban Aguilera Figueroa</w:t>
+      </w:r>
+      <w:r>
+        <w:rPr>
+          <w:lang w:val="es-419"/>
+        </w:rPr>
+        <w:t xml:space="preserve"> Cod </w:t>
+      </w:r>
+      <w:r>
+        <w:rPr>
+          <w:lang w:val="es-419"/>
+        </w:rPr>
+        <w:t>202010592</w:t>
       </w:r>
     </w:p>
     <w:p>
@@ -82,7 +94,7 @@
     </w:p>
     <w:p>
       <w:pPr>
-        <w:pStyle w:val="ListParagraph"/>
+        <w:pStyle w:val="Prrafodelista"/>
         <w:numPr>
           <w:ilvl w:val="0"/>
           <w:numId w:val="1"/>
@@ -104,7 +116,99 @@
     </w:p>
     <w:p>
       <w:pPr>
-        <w:pStyle w:val="ListParagraph"/>
+        <w:spacing w:after="0"/>
+        <w:jc w:val="both"/>
+        <w:rPr>
+          <w:rFonts w:ascii="Dax-Regular" w:hAnsi="Dax-Regular"/>
+          <w:lang w:val="es-419"/>
+        </w:rPr>
+      </w:pPr>
+      <w:r>
+        <w:rPr>
+          <w:rFonts w:ascii="Dax-Regular" w:hAnsi="Dax-Regular"/>
+          <w:lang w:val="es-419"/>
+        </w:rPr>
+        <w:drawing>
+          <wp:inline distT="0" distB="0" distL="0" distR="0" wp14:anchorId="7C377D9D" wp14:editId="48EA926C">
+            <wp:extent cx="5943600" cy="1018540"/>
+            <wp:effectExtent l="0" t="0" r="0" b="0"/>
+            <wp:docPr id="1" name="Imagen 1"/>
+            <wp:cNvGraphicFramePr>
+              <a:graphicFrameLocks xmlns:a="http://schemas.openxmlformats.org/drawingml/2006/main" noChangeAspect="1"/>
+            </wp:cNvGraphicFramePr>
+            <a:graphic xmlns:a="http://schemas.openxmlformats.org/drawingml/2006/main">
+              <a:graphicData uri="http://schemas.openxmlformats.org/drawingml/2006/picture">
+                <pic:pic xmlns:pic="http://schemas.openxmlformats.org/drawingml/2006/picture">
+                  <pic:nvPicPr>
+                    <pic:cNvPr id="1" name=""/>
+                    <pic:cNvPicPr/>
+                  </pic:nvPicPr>
+                  <pic:blipFill>
+                    <a:blip r:embed="rId10"/>
+                    <a:stretch>
+                      <a:fillRect/>
+                    </a:stretch>
+                  </pic:blipFill>
+                  <pic:spPr>
+                    <a:xfrm>
+                      <a:off x="0" y="0"/>
+                      <a:ext cx="5943600" cy="1018540"/>
+                    </a:xfrm>
+                    <a:prstGeom prst="rect">
+                      <a:avLst/>
+                    </a:prstGeom>
+                  </pic:spPr>
+                </pic:pic>
+              </a:graphicData>
+            </a:graphic>
+          </wp:inline>
+        </w:drawing>
+      </w:r>
+    </w:p>
+    <w:p>
+      <w:pPr>
+        <w:pStyle w:val="Prrafodelista"/>
+        <w:numPr>
+          <w:ilvl w:val="0"/>
+          <w:numId w:val="3"/>
+        </w:numPr>
+        <w:spacing w:after="0"/>
+        <w:jc w:val="both"/>
+        <w:rPr>
+          <w:rFonts w:ascii="Dax-Regular" w:hAnsi="Dax-Regular"/>
+          <w:lang w:val="es-419"/>
+        </w:rPr>
+      </w:pPr>
+      <w:r>
+        <w:rPr>
+          <w:rFonts w:ascii="Dax-Regular" w:hAnsi="Dax-Regular"/>
+          <w:lang w:val="es-419"/>
+        </w:rPr>
+        <w:t xml:space="preserve">Como podemos observar en este caso para la creación de este índice se usa un </w:t>
+      </w:r>
+      <w:r>
+        <w:rPr>
+          <w:rFonts w:ascii="Dax-Regular" w:hAnsi="Dax-Regular"/>
+          <w:lang w:val="es-419"/>
+        </w:rPr>
+        <w:t>Hash Table, en esta ocasión es posible observar que el método para evitar colisiones es Chaining, el cual, como es bien sabido, es la creación del Hash Table por medio de, primero, la creación de un array en el cual se almacenan los elementos “llave-valor” que en este caso serán listas enlazadas. En otras palabras, un array de linked lists. Esto se hace de forma que no existan colisiones.</w:t>
+      </w:r>
+    </w:p>
+    <w:p>
+      <w:pPr>
+        <w:pStyle w:val="Prrafodelista"/>
+        <w:spacing w:after="0"/>
+        <w:ind w:left="360"/>
+        <w:jc w:val="both"/>
+        <w:rPr>
+          <w:rFonts w:ascii="Dax-Regular" w:hAnsi="Dax-Regular"/>
+          <w:lang w:val="es-419"/>
+        </w:rPr>
+      </w:pPr>
+    </w:p>
+    <w:p>
+      <w:pPr>
+        <w:pStyle w:val="Prrafodelista"/>
         <w:numPr>
           <w:ilvl w:val="0"/>
           <w:numId w:val="1"/>
@@ -126,7 +230,40 @@
     </w:p>
     <w:p>
       <w:pPr>
-        <w:pStyle w:val="ListParagraph"/>
+        <w:pStyle w:val="Prrafodelista"/>
+        <w:numPr>
+          <w:ilvl w:val="0"/>
+          <w:numId w:val="3"/>
+        </w:numPr>
+        <w:spacing w:after="0"/>
+        <w:jc w:val="both"/>
+        <w:rPr>
+          <w:rFonts w:ascii="Dax-Regular" w:hAnsi="Dax-Regular"/>
+          <w:lang w:val="es-419"/>
+        </w:rPr>
+      </w:pPr>
+      <w:r>
+        <w:rPr>
+          <w:rFonts w:ascii="Dax-Regular" w:hAnsi="Dax-Regular"/>
+          <w:lang w:val="es-419"/>
+        </w:rPr>
+        <w:t>Se esperan almacenar 800 elementos</w:t>
+      </w:r>
+    </w:p>
+    <w:p>
+      <w:pPr>
+        <w:pStyle w:val="Prrafodelista"/>
+        <w:spacing w:after="0"/>
+        <w:jc w:val="both"/>
+        <w:rPr>
+          <w:rFonts w:ascii="Dax-Regular" w:hAnsi="Dax-Regular"/>
+          <w:lang w:val="es-419"/>
+        </w:rPr>
+      </w:pPr>
+    </w:p>
+    <w:p>
+      <w:pPr>
+        <w:pStyle w:val="Prrafodelista"/>
         <w:numPr>
           <w:ilvl w:val="0"/>
           <w:numId w:val="1"/>
@@ -148,7 +285,41 @@
     </w:p>
     <w:p>
       <w:pPr>
-        <w:pStyle w:val="ListParagraph"/>
+        <w:pStyle w:val="Prrafodelista"/>
+        <w:numPr>
+          <w:ilvl w:val="0"/>
+          <w:numId w:val="3"/>
+        </w:numPr>
+        <w:spacing w:after="0"/>
+        <w:jc w:val="both"/>
+        <w:rPr>
+          <w:rFonts w:ascii="Dax-Regular" w:hAnsi="Dax-Regular"/>
+          <w:lang w:val="es-419"/>
+        </w:rPr>
+      </w:pPr>
+      <w:r>
+        <w:rPr>
+          <w:rFonts w:ascii="Dax-Regular" w:hAnsi="Dax-Regular"/>
+          <w:lang w:val="es-419"/>
+        </w:rPr>
+        <w:t>El factor de carga en este caso es de 4.0</w:t>
+      </w:r>
+    </w:p>
+    <w:p>
+      <w:pPr>
+        <w:pStyle w:val="Prrafodelista"/>
+        <w:spacing w:after="0"/>
+        <w:ind w:left="360"/>
+        <w:jc w:val="both"/>
+        <w:rPr>
+          <w:rFonts w:ascii="Dax-Regular" w:hAnsi="Dax-Regular"/>
+          <w:lang w:val="es-419"/>
+        </w:rPr>
+      </w:pPr>
+    </w:p>
+    <w:p>
+      <w:pPr>
+        <w:pStyle w:val="Prrafodelista"/>
         <w:numPr>
           <w:ilvl w:val="0"/>
           <w:numId w:val="1"/>
@@ -186,7 +357,57 @@
     </w:p>
     <w:p>
       <w:pPr>
-        <w:pStyle w:val="ListParagraph"/>
+        <w:pStyle w:val="Prrafodelista"/>
+        <w:numPr>
+          <w:ilvl w:val="0"/>
+          <w:numId w:val="3"/>
+        </w:numPr>
+        <w:spacing w:after="0"/>
+        <w:jc w:val="both"/>
+        <w:rPr>
+          <w:rFonts w:ascii="Dax-Regular" w:hAnsi="Dax-Regular"/>
+          <w:lang w:val="es-419"/>
+        </w:rPr>
+      </w:pPr>
+      <w:r>
+        <w:rPr>
+          <w:rFonts w:ascii="Dax-Regular" w:hAnsi="Dax-Regular"/>
+          <w:lang w:val="es-419"/>
+        </w:rPr>
+        <w:t xml:space="preserve">El número de elementos tendría que ser mayor a 800 para que este proceso se pueda realizar. Una vez se excede este numero se realiza un </w:t>
+      </w:r>
+      <w:proofErr w:type="spellStart"/>
+      <w:r>
+        <w:rPr>
+          <w:rFonts w:ascii="Dax-Regular" w:hAnsi="Dax-Regular"/>
+          <w:lang w:val="es-419"/>
+        </w:rPr>
+        <w:t>re-hash</w:t>
+      </w:r>
+      <w:proofErr w:type="spellEnd"/>
+      <w:r>
+        <w:rPr>
+          <w:rFonts w:ascii="Dax-Regular" w:hAnsi="Dax-Regular"/>
+          <w:lang w:val="es-419"/>
+        </w:rPr>
+        <w:t xml:space="preserve">. </w:t>
+      </w:r>
+    </w:p>
+    <w:p>
+      <w:pPr>
+        <w:pStyle w:val="Prrafodelista"/>
+        <w:spacing w:after="0"/>
+        <w:ind w:left="360"/>
+        <w:jc w:val="both"/>
+        <w:rPr>
+          <w:rFonts w:ascii="Dax-Regular" w:hAnsi="Dax-Regular"/>
+          <w:lang w:val="es-419"/>
+        </w:rPr>
+      </w:pPr>
+    </w:p>
+    <w:p>
+      <w:pPr>
+        <w:pStyle w:val="Prrafodelista"/>
         <w:numPr>
           <w:ilvl w:val="0"/>
           <w:numId w:val="1"/>
@@ -235,7 +456,113 @@
     </w:p>
     <w:p>
       <w:pPr>
-        <w:pStyle w:val="ListParagraph"/>
+        <w:spacing w:after="0"/>
+        <w:jc w:val="both"/>
+        <w:rPr>
+          <w:rFonts w:ascii="Dax-Regular" w:hAnsi="Dax-Regular"/>
+          <w:lang w:val="es-419"/>
+        </w:rPr>
+      </w:pPr>
+      <w:r>
+        <w:rPr>
+          <w:lang w:val="es-419"/>
+        </w:rPr>
+        <w:drawing>
+          <wp:inline distT="0" distB="0" distL="0" distR="0" wp14:anchorId="71A299BD" wp14:editId="13D0701F">
+            <wp:extent cx="5943600" cy="314960"/>
+            <wp:effectExtent l="0" t="0" r="0" b="8890"/>
+            <wp:docPr id="2" name="Imagen 2"/>
+            <wp:cNvGraphicFramePr>
+              <a:graphicFrameLocks xmlns:a="http://schemas.openxmlformats.org/drawingml/2006/main" noChangeAspect="1"/>
+            </wp:cNvGraphicFramePr>
+            <a:graphic xmlns:a="http://schemas.openxmlformats.org/drawingml/2006/main">
+              <a:graphicData uri="http://schemas.openxmlformats.org/drawingml/2006/picture">
+                <pic:pic xmlns:pic="http://schemas.openxmlformats.org/drawingml/2006/picture">
+                  <pic:nvPicPr>
+                    <pic:cNvPr id="1" name=""/>
+                    <pic:cNvPicPr/>
+                  </pic:nvPicPr>
+                  <pic:blipFill>
+                    <a:blip r:embed="rId11"/>
+                    <a:stretch>
+                      <a:fillRect/>
+                    </a:stretch>
+                  </pic:blipFill>
+                  <pic:spPr>
+                    <a:xfrm>
+                      <a:off x="0" y="0"/>
+                      <a:ext cx="5943600" cy="314960"/>
+                    </a:xfrm>
+                    <a:prstGeom prst="rect">
+                      <a:avLst/>
+                    </a:prstGeom>
+                  </pic:spPr>
+                </pic:pic>
+              </a:graphicData>
+            </a:graphic>
+          </wp:inline>
+        </w:drawing>
+      </w:r>
+    </w:p>
+    <w:p>
+      <w:pPr>
+        <w:pStyle w:val="Prrafodelista"/>
+        <w:numPr>
+          <w:ilvl w:val="0"/>
+          <w:numId w:val="3"/>
+        </w:numPr>
+        <w:spacing w:after="0"/>
+        <w:jc w:val="both"/>
+        <w:rPr>
+          <w:rFonts w:ascii="Dax-Regular" w:hAnsi="Dax-Regular"/>
+          <w:lang w:val="es-419"/>
+        </w:rPr>
+      </w:pPr>
+      <w:r>
+        <w:rPr>
+          <w:rFonts w:ascii="Dax-Regular" w:hAnsi="Dax-Regular"/>
+          <w:lang w:val="es-419"/>
+        </w:rPr>
+        <w:t xml:space="preserve">Como es bien sabido, la función </w:t>
+      </w:r>
+      <w:proofErr w:type="spellStart"/>
+      <w:r>
+        <w:rPr>
+          <w:rFonts w:ascii="Dax-Regular" w:hAnsi="Dax-Regular"/>
+          <w:lang w:val="es-419"/>
+        </w:rPr>
+        <w:t>mp.put</w:t>
+      </w:r>
+      <w:proofErr w:type="spellEnd"/>
+      <w:r>
+        <w:rPr>
+          <w:rFonts w:ascii="Dax-Regular" w:hAnsi="Dax-Regular"/>
+          <w:lang w:val="es-419"/>
+        </w:rPr>
+        <w:t xml:space="preserve"> añade un elemento (“llave-valor”) a el Hash Table. En este podemos observar que </w:t>
+      </w:r>
+      <w:r>
+        <w:rPr>
+          <w:rFonts w:ascii="Dax-Regular" w:hAnsi="Dax-Regular"/>
+          <w:lang w:val="es-419"/>
+        </w:rPr>
+        <w:t>se añade como llave el id del libro y como valor el nombre de este.</w:t>
+      </w:r>
+    </w:p>
+    <w:p>
+      <w:pPr>
+        <w:pStyle w:val="Prrafodelista"/>
+        <w:spacing w:after="0"/>
+        <w:jc w:val="both"/>
+        <w:rPr>
+          <w:rFonts w:ascii="Dax-Regular" w:hAnsi="Dax-Regular"/>
+          <w:lang w:val="es-419"/>
+        </w:rPr>
+      </w:pPr>
+    </w:p>
+    <w:p>
+      <w:pPr>
+        <w:pStyle w:val="Prrafodelista"/>
         <w:numPr>
           <w:ilvl w:val="0"/>
           <w:numId w:val="1"/>
@@ -320,7 +647,55 @@
     </w:p>
     <w:p>
       <w:pPr>
-        <w:pStyle w:val="ListParagraph"/>
+        <w:pStyle w:val="Prrafodelista"/>
+        <w:numPr>
+          <w:ilvl w:val="0"/>
+          <w:numId w:val="3"/>
+        </w:numPr>
+        <w:spacing w:after="0"/>
+        <w:jc w:val="both"/>
+        <w:rPr>
+          <w:rFonts w:ascii="Dax-Regular" w:hAnsi="Dax-Regular"/>
+          <w:lang w:val="es-ES"/>
+        </w:rPr>
+      </w:pPr>
+      <w:r>
+        <w:rPr>
+          <w:rFonts w:ascii="Dax-Regular" w:hAnsi="Dax-Regular"/>
+          <w:lang w:val="es-ES"/>
+        </w:rPr>
+        <w:t>En esta instrucción este seria la llave del elemento</w:t>
+      </w:r>
+      <w:r>
+        <w:rPr>
+          <w:rFonts w:ascii="Dax-Regular" w:hAnsi="Dax-Regular"/>
+          <w:lang w:val="es-ES"/>
+        </w:rPr>
+        <w:t xml:space="preserve"> que se introducirá en el hash table</w:t>
+      </w:r>
+      <w:r>
+        <w:rPr>
+          <w:rFonts w:ascii="Dax-Regular" w:hAnsi="Dax-Regular"/>
+          <w:lang w:val="es-ES"/>
+        </w:rPr>
+        <w:t>.</w:t>
+      </w:r>
+    </w:p>
+    <w:p>
+      <w:pPr>
+        <w:pStyle w:val="Prrafodelista"/>
+        <w:spacing w:after="0"/>
+        <w:ind w:left="360"/>
+        <w:jc w:val="both"/>
+        <w:rPr>
+          <w:rFonts w:ascii="Dax-Regular" w:hAnsi="Dax-Regular"/>
+          <w:lang w:val="es-419"/>
+        </w:rPr>
+      </w:pPr>
+    </w:p>
+    <w:p>
+      <w:pPr>
+        <w:pStyle w:val="Prrafodelista"/>
         <w:numPr>
           <w:ilvl w:val="0"/>
           <w:numId w:val="1"/>
@@ -385,7 +760,77 @@
     </w:p>
     <w:p>
       <w:pPr>
-        <w:pStyle w:val="ListParagraph"/>
+        <w:pStyle w:val="Prrafodelista"/>
+        <w:numPr>
+          <w:ilvl w:val="0"/>
+          <w:numId w:val="3"/>
+        </w:numPr>
+        <w:spacing w:after="0"/>
+        <w:jc w:val="both"/>
+        <w:rPr>
+          <w:rFonts w:ascii="Dax-Regular" w:hAnsi="Dax-Regular"/>
+          <w:lang w:val="es-419"/>
+        </w:rPr>
+      </w:pPr>
+      <w:r>
+        <w:rPr>
+          <w:rFonts w:ascii="Dax-Regular" w:hAnsi="Dax-Regular"/>
+          <w:lang w:val="es-ES"/>
+        </w:rPr>
+        <w:t xml:space="preserve">En este caso </w:t>
+      </w:r>
+      <w:r>
+        <w:rPr>
+          <w:rFonts w:ascii="Dax-Regular" w:hAnsi="Dax-Regular"/>
+          <w:b/>
+          <w:bCs/>
+          <w:lang w:val="es-ES"/>
+        </w:rPr>
+        <w:t>“</w:t>
+      </w:r>
+      <w:proofErr w:type="spellStart"/>
+      <w:r>
+        <w:rPr>
+          <w:rFonts w:ascii="Dax-Regular" w:hAnsi="Dax-Regular"/>
+          <w:b/>
+          <w:bCs/>
+          <w:lang w:val="es-ES"/>
+        </w:rPr>
+        <w:t>book</w:t>
+      </w:r>
+      <w:proofErr w:type="spellEnd"/>
+      <w:r>
+        <w:rPr>
+          <w:rFonts w:ascii="Dax-Regular" w:hAnsi="Dax-Regular"/>
+          <w:b/>
+          <w:bCs/>
+          <w:lang w:val="es-ES"/>
+        </w:rPr>
+        <w:t>”</w:t>
+      </w:r>
+      <w:r>
+        <w:rPr>
+          <w:rFonts w:ascii="Dax-Regular" w:hAnsi="Dax-Regular"/>
+          <w:lang w:val="es-ES"/>
+        </w:rPr>
+        <w:t xml:space="preserve"> es el nombre del libro y valor de la llave.</w:t>
+      </w:r>
+    </w:p>
+    <w:p>
+      <w:pPr>
+        <w:pStyle w:val="Prrafodelista"/>
+        <w:spacing w:after="0"/>
+        <w:ind w:left="360"/>
+        <w:jc w:val="both"/>
+        <w:rPr>
+          <w:rFonts w:ascii="Dax-Regular" w:hAnsi="Dax-Regular"/>
+          <w:lang w:val="es-419"/>
+        </w:rPr>
+      </w:pPr>
+    </w:p>
+    <w:p>
+      <w:pPr>
+        <w:pStyle w:val="Prrafodelista"/>
         <w:numPr>
           <w:ilvl w:val="0"/>
           <w:numId w:val="1"/>
@@ -443,7 +888,108 @@
     </w:p>
     <w:p>
       <w:pPr>
-        <w:pStyle w:val="ListParagraph"/>
+        <w:spacing w:after="0"/>
+        <w:jc w:val="both"/>
+        <w:rPr>
+          <w:rFonts w:ascii="Dax-Regular" w:hAnsi="Dax-Regular"/>
+          <w:lang w:val="es-419"/>
+        </w:rPr>
+      </w:pPr>
+      <w:r>
+        <w:rPr>
+          <w:lang w:val="es-419"/>
+        </w:rPr>
+        <w:lastRenderedPageBreak/>
+        <w:drawing>
+          <wp:inline distT="0" distB="0" distL="0" distR="0" wp14:anchorId="4E5C9D42" wp14:editId="42F624F2">
+            <wp:extent cx="5943600" cy="1196340"/>
+            <wp:effectExtent l="0" t="0" r="0" b="3810"/>
+            <wp:docPr id="3" name="Imagen 3"/>
+            <wp:cNvGraphicFramePr>
+              <a:graphicFrameLocks xmlns:a="http://schemas.openxmlformats.org/drawingml/2006/main" noChangeAspect="1"/>
+            </wp:cNvGraphicFramePr>
+            <a:graphic xmlns:a="http://schemas.openxmlformats.org/drawingml/2006/main">
+              <a:graphicData uri="http://schemas.openxmlformats.org/drawingml/2006/picture">
+                <pic:pic xmlns:pic="http://schemas.openxmlformats.org/drawingml/2006/picture">
+                  <pic:nvPicPr>
+                    <pic:cNvPr id="1" name=""/>
+                    <pic:cNvPicPr/>
+                  </pic:nvPicPr>
+                  <pic:blipFill>
+                    <a:blip r:embed="rId12"/>
+                    <a:stretch>
+                      <a:fillRect/>
+                    </a:stretch>
+                  </pic:blipFill>
+                  <pic:spPr>
+                    <a:xfrm>
+                      <a:off x="0" y="0"/>
+                      <a:ext cx="5943600" cy="1196340"/>
+                    </a:xfrm>
+                    <a:prstGeom prst="rect">
+                      <a:avLst/>
+                    </a:prstGeom>
+                  </pic:spPr>
+                </pic:pic>
+              </a:graphicData>
+            </a:graphic>
+          </wp:inline>
+        </w:drawing>
+      </w:r>
+    </w:p>
+    <w:p>
+      <w:pPr>
+        <w:pStyle w:val="Prrafodelista"/>
+        <w:numPr>
+          <w:ilvl w:val="0"/>
+          <w:numId w:val="3"/>
+        </w:numPr>
+        <w:spacing w:after="0"/>
+        <w:jc w:val="both"/>
+        <w:rPr>
+          <w:rFonts w:ascii="Dax-Regular" w:hAnsi="Dax-Regular"/>
+          <w:lang w:val="es-419"/>
+        </w:rPr>
+      </w:pPr>
+      <w:r>
+        <w:rPr>
+          <w:rFonts w:ascii="Dax-Regular" w:hAnsi="Dax-Regular"/>
+          <w:lang w:val="es-419"/>
+        </w:rPr>
+        <w:t xml:space="preserve">La instrucción </w:t>
+      </w:r>
+      <w:proofErr w:type="spellStart"/>
+      <w:r>
+        <w:rPr>
+          <w:rFonts w:ascii="Dax-Regular" w:hAnsi="Dax-Regular"/>
+          <w:lang w:val="es-419"/>
+        </w:rPr>
+        <w:t>mp.get</w:t>
+      </w:r>
+      <w:proofErr w:type="spellEnd"/>
+      <w:r>
+        <w:rPr>
+          <w:rFonts w:ascii="Dax-Regular" w:hAnsi="Dax-Regular"/>
+          <w:lang w:val="es-419"/>
+        </w:rPr>
+        <w:t xml:space="preserve"> retorna un elemento, es decir, llave-valor. Entran por parámetros un hash table y una llave. En caso de encontrar la llave ingresada se retorna la llave y el valor.</w:t>
+      </w:r>
+    </w:p>
+    <w:p>
+      <w:pPr>
+        <w:pStyle w:val="Prrafodelista"/>
+        <w:spacing w:after="0"/>
+        <w:ind w:left="360"/>
+        <w:jc w:val="both"/>
+        <w:rPr>
+          <w:rFonts w:ascii="Dax-Regular" w:hAnsi="Dax-Regular"/>
+          <w:lang w:val="es-419"/>
+        </w:rPr>
+      </w:pPr>
+    </w:p>
+    <w:p>
+      <w:pPr>
+        <w:pStyle w:val="Prrafodelista"/>
         <w:numPr>
           <w:ilvl w:val="0"/>
           <w:numId w:val="1"/>
@@ -478,7 +1024,6 @@
         </w:rPr>
         <w:t>“</w:t>
       </w:r>
-      <w:proofErr w:type="spellStart"/>
       <w:r>
         <w:rPr>
           <w:rFonts w:ascii="Dax-Regular" w:hAnsi="Dax-Regular"/>
@@ -488,20 +1033,39 @@
           <w:iCs/>
           <w:lang w:val="es-ES"/>
         </w:rPr>
-        <w:t>year</w:t>
-      </w:r>
-      <w:proofErr w:type="spellEnd"/>
+        <w:t>year”</w:t>
+      </w:r>
       <w:r>
         <w:rPr>
           <w:rFonts w:ascii="Dax-Regular" w:hAnsi="Dax-Regular"/>
           <w:b/>
           <w:bCs/>
-          <w:i/>
-          <w:iCs/>
-          <w:lang w:val="es-ES"/>
-        </w:rPr>
-        <w:t>”</w:t>
-      </w:r>
+          <w:lang w:val="es-ES"/>
+        </w:rPr>
+        <w:t xml:space="preserve"> </w:t>
+      </w:r>
+      <w:r>
+        <w:rPr>
+          <w:rFonts w:ascii="Dax-Regular" w:hAnsi="Dax-Regular"/>
+          <w:lang w:val="es-ES"/>
+        </w:rPr>
+        <w:t>en esa instrucción?</w:t>
+      </w:r>
+    </w:p>
+    <w:p>
+      <w:pPr>
+        <w:pStyle w:val="Prrafodelista"/>
+        <w:numPr>
+          <w:ilvl w:val="0"/>
+          <w:numId w:val="3"/>
+        </w:numPr>
+        <w:spacing w:after="0"/>
+        <w:jc w:val="both"/>
+        <w:rPr>
+          <w:rFonts w:ascii="Dax-Regular" w:hAnsi="Dax-Regular"/>
+          <w:lang w:val="es-419"/>
+        </w:rPr>
+      </w:pPr>
       <w:r>
         <w:rPr>
           <w:rFonts w:ascii="Dax-Regular" w:hAnsi="Dax-Regular"/>
@@ -509,19 +1073,31 @@
           <w:bCs/>
           <w:lang w:val="es-ES"/>
         </w:rPr>
-        <w:t xml:space="preserve"> </w:t>
-      </w:r>
-      <w:r>
-        <w:rPr>
-          <w:rFonts w:ascii="Dax-Regular" w:hAnsi="Dax-Regular"/>
-          <w:lang w:val="es-ES"/>
-        </w:rPr>
-        <w:t>en esa instrucción?</w:t>
-      </w:r>
-    </w:p>
-    <w:p>
-      <w:pPr>
-        <w:pStyle w:val="ListParagraph"/>
+        <w:t>“year”</w:t>
+      </w:r>
+      <w:r>
+        <w:rPr>
+          <w:rFonts w:ascii="Dax-Regular" w:hAnsi="Dax-Regular"/>
+          <w:lang w:val="es-ES"/>
+        </w:rPr>
+        <w:t xml:space="preserve"> en este caso es la llave por buscar con la función mp.get.</w:t>
+      </w:r>
+    </w:p>
+    <w:p>
+      <w:pPr>
+        <w:pStyle w:val="Prrafodelista"/>
+        <w:spacing w:after="0"/>
+        <w:ind w:left="360"/>
+        <w:jc w:val="both"/>
+        <w:rPr>
+          <w:rFonts w:ascii="Dax-Regular" w:hAnsi="Dax-Regular"/>
+          <w:lang w:val="es-419"/>
+        </w:rPr>
+      </w:pPr>
+    </w:p>
+    <w:p>
+      <w:pPr>
+        <w:pStyle w:val="Prrafodelista"/>
         <w:numPr>
           <w:ilvl w:val="0"/>
           <w:numId w:val="1"/>
@@ -533,7 +1109,6 @@
           <w:lang w:val="es-419"/>
         </w:rPr>
       </w:pPr>
-      <w:proofErr w:type="gramStart"/>
       <w:r>
         <w:rPr>
           <w:rFonts w:ascii="Dax-Regular" w:hAnsi="Dax-Regular"/>
@@ -558,9 +1133,8 @@
           <w:bCs/>
           <w:lang w:val="es-ES"/>
         </w:rPr>
-        <w:t>me.</w:t>
-      </w:r>
-      <w:proofErr w:type="gramEnd"/>
+        <w:t>m</w:t>
+      </w:r>
       <w:r>
         <w:rPr>
           <w:rFonts w:ascii="Dax-Regular" w:hAnsi="Dax-Regular"/>
@@ -568,9 +1142,8 @@
           <w:bCs/>
           <w:lang w:val="es-ES"/>
         </w:rPr>
-        <w:t>getValue</w:t>
-      </w:r>
-      <w:proofErr w:type="spellEnd"/>
+        <w:t>p.</w:t>
+      </w:r>
       <w:r>
         <w:rPr>
           <w:rFonts w:ascii="Dax-Regular" w:hAnsi="Dax-Regular"/>
@@ -578,6 +1151,16 @@
           <w:bCs/>
           <w:lang w:val="es-ES"/>
         </w:rPr>
+        <w:t>getValue</w:t>
+      </w:r>
+      <w:proofErr w:type="spellEnd"/>
+      <w:r>
+        <w:rPr>
+          <w:rFonts w:ascii="Dax-Regular" w:hAnsi="Dax-Regular"/>
+          <w:b/>
+          <w:bCs/>
+          <w:lang w:val="es-ES"/>
+        </w:rPr>
         <w:t>(…)”</w:t>
       </w:r>
       <w:r>
@@ -590,10 +1173,21 @@
     </w:p>
     <w:p>
       <w:pPr>
-        <w:rPr>
-          <w:lang w:val="es-419"/>
-        </w:rPr>
-      </w:pPr>
+        <w:pStyle w:val="Prrafodelista"/>
+        <w:numPr>
+          <w:ilvl w:val="0"/>
+          <w:numId w:val="3"/>
+        </w:numPr>
+        <w:rPr>
+          <w:lang w:val="es-419"/>
+        </w:rPr>
+      </w:pPr>
+      <w:r>
+        <w:rPr>
+          <w:lang w:val="es-419"/>
+        </w:rPr>
+        <w:t xml:space="preserve">Esta función retorna el valor de una pareja llave-valor. </w:t>
+      </w:r>
     </w:p>
     <w:sectPr>
       <w:pgSz w:w="12240" w:h="15840"/>
@@ -605,9 +1199,171 @@
 </w:document>
 </file>
 
+<file path=word/endnotes.xml><?xml version="1.0" encoding="utf-8"?>
+<w:endnotes xmlns:wpc="http://schemas.microsoft.com/office/word/2010/wordprocessingCanvas" xmlns:cx="http://schemas.microsoft.com/office/drawing/2014/chartex" xmlns:cx1="http://schemas.microsoft.com/office/drawing/2015/9/8/chartex" xmlns:cx2="http://schemas.microsoft.com/office/drawing/2015/10/21/chartex" xmlns:cx3="http://schemas.microsoft.com/office/drawing/2016/5/9/chartex" xmlns:cx4="http://schemas.microsoft.com/office/drawing/2016/5/10/chartex" xmlns:cx5="http://schemas.microsoft.com/office/drawing/2016/5/11/chartex" xmlns:cx6="http://schemas.microsoft.com/office/drawing/2016/5/12/chartex" xmlns:cx7="http://schemas.microsoft.com/office/drawing/2016/5/13/chartex" xmlns:cx8="http://schemas.microsoft.com/office/drawing/2016/5/14/chartex" xmlns:mc="http://schemas.openxmlformats.org/markup-compatibility/2006" xmlns:aink="http://schemas.microsoft.com/office/drawing/2016/ink" xmlns:am3d="http://schemas.microsoft.com/office/drawing/2017/model3d" xmlns:o="urn:schemas-microsoft-com:office:office" xmlns:r="http://schemas.openxmlformats.org/officeDocument/2006/relationships" xmlns:m="http://schemas.openxmlformats.org/officeDocument/2006/math" xmlns:v="urn:schemas-microsoft-com:vml" xmlns:wp14="http://schemas.microsoft.com/office/word/2010/wordprocessingDrawing" xmlns:wp="http://schemas.openxmlformats.org/drawingml/2006/wordprocessingDrawing" xmlns:w10="urn:schemas-microsoft-com:office:word" xmlns:w="http://schemas.openxmlformats.org/wordprocessingml/2006/main" xmlns:w14="http://schemas.microsoft.com/office/word/2010/wordml" xmlns:w15="http://schemas.microsoft.com/office/word/2012/wordml" xmlns:w16cex="http://schemas.microsoft.com/office/word/2018/wordml/cex" xmlns:w16cid="http://schemas.microsoft.com/office/word/2016/wordml/cid" xmlns:w16="http://schemas.microsoft.com/office/word/2018/wordml" xmlns:w16se="http://schemas.microsoft.com/office/word/2015/wordml/symex" xmlns:wpg="http://schemas.microsoft.com/office/word/2010/wordprocessingGroup" xmlns:wpi="http://schemas.microsoft.com/office/word/2010/wordprocessingInk" xmlns:wne="http://schemas.microsoft.com/office/word/2006/wordml" xmlns:wps="http://schemas.microsoft.com/office/word/2010/wordprocessingShape" mc:Ignorable="w14 w15 w16se w16cid w16 w16cex wp14">
+  <w:endnote w:type="separator" w:id="-1">
+    <w:p>
+      <w:pPr>
+        <w:spacing w:after="0" w:line="240" w:lineRule="auto"/>
+      </w:pPr>
+      <w:r>
+        <w:separator/>
+      </w:r>
+    </w:p>
+  </w:endnote>
+  <w:endnote w:type="continuationSeparator" w:id="0">
+    <w:p>
+      <w:pPr>
+        <w:spacing w:after="0" w:line="240" w:lineRule="auto"/>
+      </w:pPr>
+      <w:r>
+        <w:continuationSeparator/>
+      </w:r>
+    </w:p>
+  </w:endnote>
+</w:endnotes>
+</file>
+
+<file path=word/footnotes.xml><?xml version="1.0" encoding="utf-8"?>
+<w:footnotes xmlns:wpc="http://schemas.microsoft.com/office/word/2010/wordprocessingCanvas" xmlns:cx="http://schemas.microsoft.com/office/drawing/2014/chartex" xmlns:cx1="http://schemas.microsoft.com/office/drawing/2015/9/8/chartex" xmlns:cx2="http://schemas.microsoft.com/office/drawing/2015/10/21/chartex" xmlns:cx3="http://schemas.microsoft.com/office/drawing/2016/5/9/chartex" xmlns:cx4="http://schemas.microsoft.com/office/drawing/2016/5/10/chartex" xmlns:cx5="http://schemas.microsoft.com/office/drawing/2016/5/11/chartex" xmlns:cx6="http://schemas.microsoft.com/office/drawing/2016/5/12/chartex" xmlns:cx7="http://schemas.microsoft.com/office/drawing/2016/5/13/chartex" xmlns:cx8="http://schemas.microsoft.com/office/drawing/2016/5/14/chartex" xmlns:mc="http://schemas.openxmlformats.org/markup-compatibility/2006" xmlns:aink="http://schemas.microsoft.com/office/drawing/2016/ink" xmlns:am3d="http://schemas.microsoft.com/office/drawing/2017/model3d" xmlns:o="urn:schemas-microsoft-com:office:office" xmlns:r="http://schemas.openxmlformats.org/officeDocument/2006/relationships" xmlns:m="http://schemas.openxmlformats.org/officeDocument/2006/math" xmlns:v="urn:schemas-microsoft-com:vml" xmlns:wp14="http://schemas.microsoft.com/office/word/2010/wordprocessingDrawing" xmlns:wp="http://schemas.openxmlformats.org/drawingml/2006/wordprocessingDrawing" xmlns:w10="urn:schemas-microsoft-com:office:word" xmlns:w="http://schemas.openxmlformats.org/wordprocessingml/2006/main" xmlns:w14="http://schemas.microsoft.com/office/word/2010/wordml" xmlns:w15="http://schemas.microsoft.com/office/word/2012/wordml" xmlns:w16cex="http://schemas.microsoft.com/office/word/2018/wordml/cex" xmlns:w16cid="http://schemas.microsoft.com/office/word/2016/wordml/cid" xmlns:w16="http://schemas.microsoft.com/office/word/2018/wordml" xmlns:w16se="http://schemas.microsoft.com/office/word/2015/wordml/symex" xmlns:wpg="http://schemas.microsoft.com/office/word/2010/wordprocessingGroup" xmlns:wpi="http://schemas.microsoft.com/office/word/2010/wordprocessingInk" xmlns:wne="http://schemas.microsoft.com/office/word/2006/wordml" xmlns:wps="http://schemas.microsoft.com/office/word/2010/wordprocessingShape" mc:Ignorable="w14 w15 w16se w16cid w16 w16cex wp14">
+  <w:footnote w:type="separator" w:id="-1">
+    <w:p>
+      <w:pPr>
+        <w:spacing w:after="0" w:line="240" w:lineRule="auto"/>
+      </w:pPr>
+      <w:r>
+        <w:separator/>
+      </w:r>
+    </w:p>
+  </w:footnote>
+  <w:footnote w:type="continuationSeparator" w:id="0">
+    <w:p>
+      <w:pPr>
+        <w:spacing w:after="0" w:line="240" w:lineRule="auto"/>
+      </w:pPr>
+      <w:r>
+        <w:continuationSeparator/>
+      </w:r>
+    </w:p>
+  </w:footnote>
+</w:footnotes>
+</file>
+
 <file path=word/numbering.xml><?xml version="1.0" encoding="utf-8"?>
 <w:numbering xmlns:wpc="http://schemas.microsoft.com/office/word/2010/wordprocessingCanvas" xmlns:cx="http://schemas.microsoft.com/office/drawing/2014/chartex" xmlns:cx1="http://schemas.microsoft.com/office/drawing/2015/9/8/chartex" xmlns:cx2="http://schemas.microsoft.com/office/drawing/2015/10/21/chartex" xmlns:cx3="http://schemas.microsoft.com/office/drawing/2016/5/9/chartex" xmlns:cx4="http://schemas.microsoft.com/office/drawing/2016/5/10/chartex" xmlns:cx5="http://schemas.microsoft.com/office/drawing/2016/5/11/chartex" xmlns:cx6="http://schemas.microsoft.com/office/drawing/2016/5/12/chartex" xmlns:cx7="http://schemas.microsoft.com/office/drawing/2016/5/13/chartex" xmlns:cx8="http://schemas.microsoft.com/office/drawing/2016/5/14/chartex" xmlns:mc="http://schemas.openxmlformats.org/markup-compatibility/2006" xmlns:aink="http://schemas.microsoft.com/office/drawing/2016/ink" xmlns:am3d="http://schemas.microsoft.com/office/drawing/2017/model3d" xmlns:o="urn:schemas-microsoft-com:office:office" xmlns:r="http://schemas.openxmlformats.org/officeDocument/2006/relationships" xmlns:m="http://schemas.openxmlformats.org/officeDocument/2006/math" xmlns:v="urn:schemas-microsoft-com:vml" xmlns:wp14="http://schemas.microsoft.com/office/word/2010/wordprocessingDrawing" xmlns:wp="http://schemas.openxmlformats.org/drawingml/2006/wordprocessingDrawing" xmlns:w10="urn:schemas-microsoft-com:office:word" xmlns:w="http://schemas.openxmlformats.org/wordprocessingml/2006/main" xmlns:w14="http://schemas.microsoft.com/office/word/2010/wordml" xmlns:w15="http://schemas.microsoft.com/office/word/2012/wordml" xmlns:w16cex="http://schemas.microsoft.com/office/word/2018/wordml/cex" xmlns:w16cid="http://schemas.microsoft.com/office/word/2016/wordml/cid" xmlns:w16="http://schemas.microsoft.com/office/word/2018/wordml" xmlns:w16se="http://schemas.microsoft.com/office/word/2015/wordml/symex" xmlns:wpg="http://schemas.microsoft.com/office/word/2010/wordprocessingGroup" xmlns:wpi="http://schemas.microsoft.com/office/word/2010/wordprocessingInk" xmlns:wne="http://schemas.microsoft.com/office/word/2006/wordml" xmlns:wps="http://schemas.microsoft.com/office/word/2010/wordprocessingShape" mc:Ignorable="w14 w15 w16se w16cid w16 w16cex wp14">
   <w:abstractNum w:abstractNumId="0" w15:restartNumberingAfterBreak="0">
+    <w:nsid w:val="22030B58"/>
+    <w:multiLevelType w:val="hybridMultilevel"/>
+    <w:tmpl w:val="FF0628D2"/>
+    <w:lvl w:ilvl="0" w:tplc="2674B5E0">
+      <w:numFmt w:val="bullet"/>
+      <w:lvlText w:val=""/>
+      <w:lvlJc w:val="left"/>
+      <w:pPr>
+        <w:ind w:left="720" w:hanging="360"/>
+      </w:pPr>
+      <w:rPr>
+        <w:rFonts w:ascii="Symbol" w:eastAsiaTheme="minorEastAsia" w:hAnsi="Symbol" w:cstheme="minorBidi" w:hint="default"/>
+      </w:rPr>
+    </w:lvl>
+    <w:lvl w:ilvl="1" w:tplc="240A0003" w:tentative="1">
+      <w:start w:val="1"/>
+      <w:numFmt w:val="bullet"/>
+      <w:lvlText w:val="o"/>
+      <w:lvlJc w:val="left"/>
+      <w:pPr>
+        <w:ind w:left="1440" w:hanging="360"/>
+      </w:pPr>
+      <w:rPr>
+        <w:rFonts w:ascii="Courier New" w:hAnsi="Courier New" w:cs="Courier New" w:hint="default"/>
+      </w:rPr>
+    </w:lvl>
+    <w:lvl w:ilvl="2" w:tplc="240A0005" w:tentative="1">
+      <w:start w:val="1"/>
+      <w:numFmt w:val="bullet"/>
+      <w:lvlText w:val=""/>
+      <w:lvlJc w:val="left"/>
+      <w:pPr>
+        <w:ind w:left="2160" w:hanging="360"/>
+      </w:pPr>
+      <w:rPr>
+        <w:rFonts w:ascii="Wingdings" w:hAnsi="Wingdings" w:hint="default"/>
+      </w:rPr>
+    </w:lvl>
+    <w:lvl w:ilvl="3" w:tplc="240A0001" w:tentative="1">
+      <w:start w:val="1"/>
+      <w:numFmt w:val="bullet"/>
+      <w:lvlText w:val=""/>
+      <w:lvlJc w:val="left"/>
+      <w:pPr>
+        <w:ind w:left="2880" w:hanging="360"/>
+      </w:pPr>
+      <w:rPr>
+        <w:rFonts w:ascii="Symbol" w:hAnsi="Symbol" w:hint="default"/>
+      </w:rPr>
+    </w:lvl>
+    <w:lvl w:ilvl="4" w:tplc="240A0003" w:tentative="1">
+      <w:start w:val="1"/>
+      <w:numFmt w:val="bullet"/>
+      <w:lvlText w:val="o"/>
+      <w:lvlJc w:val="left"/>
+      <w:pPr>
+        <w:ind w:left="3600" w:hanging="360"/>
+      </w:pPr>
+      <w:rPr>
+        <w:rFonts w:ascii="Courier New" w:hAnsi="Courier New" w:cs="Courier New" w:hint="default"/>
+      </w:rPr>
+    </w:lvl>
+    <w:lvl w:ilvl="5" w:tplc="240A0005" w:tentative="1">
+      <w:start w:val="1"/>
+      <w:numFmt w:val="bullet"/>
+      <w:lvlText w:val=""/>
+      <w:lvlJc w:val="left"/>
+      <w:pPr>
+        <w:ind w:left="4320" w:hanging="360"/>
+      </w:pPr>
+      <w:rPr>
+        <w:rFonts w:ascii="Wingdings" w:hAnsi="Wingdings" w:hint="default"/>
+      </w:rPr>
+    </w:lvl>
+    <w:lvl w:ilvl="6" w:tplc="240A0001" w:tentative="1">
+      <w:start w:val="1"/>
+      <w:numFmt w:val="bullet"/>
+      <w:lvlText w:val=""/>
+      <w:lvlJc w:val="left"/>
+      <w:pPr>
+        <w:ind w:left="5040" w:hanging="360"/>
+      </w:pPr>
+      <w:rPr>
+        <w:rFonts w:ascii="Symbol" w:hAnsi="Symbol" w:hint="default"/>
+      </w:rPr>
+    </w:lvl>
+    <w:lvl w:ilvl="7" w:tplc="240A0003" w:tentative="1">
+      <w:start w:val="1"/>
+      <w:numFmt w:val="bullet"/>
+      <w:lvlText w:val="o"/>
+      <w:lvlJc w:val="left"/>
+      <w:pPr>
+        <w:ind w:left="5760" w:hanging="360"/>
+      </w:pPr>
+      <w:rPr>
+        <w:rFonts w:ascii="Courier New" w:hAnsi="Courier New" w:cs="Courier New" w:hint="default"/>
+      </w:rPr>
+    </w:lvl>
+    <w:lvl w:ilvl="8" w:tplc="240A0005" w:tentative="1">
+      <w:start w:val="1"/>
+      <w:numFmt w:val="bullet"/>
+      <w:lvlText w:val=""/>
+      <w:lvlJc w:val="left"/>
+      <w:pPr>
+        <w:ind w:left="6480" w:hanging="360"/>
+      </w:pPr>
+      <w:rPr>
+        <w:rFonts w:ascii="Wingdings" w:hAnsi="Wingdings" w:hint="default"/>
+      </w:rPr>
+    </w:lvl>
+  </w:abstractNum>
+  <w:abstractNum w:abstractNumId="1" w15:restartNumberingAfterBreak="0">
     <w:nsid w:val="446D4DDB"/>
     <w:multiLevelType w:val="multilevel"/>
     <w:tmpl w:val="0409001D"/>
@@ -720,7 +1476,125 @@
       </w:rPr>
     </w:lvl>
   </w:abstractNum>
+  <w:abstractNum w:abstractNumId="2" w15:restartNumberingAfterBreak="0">
+    <w:nsid w:val="6B044CE1"/>
+    <w:multiLevelType w:val="hybridMultilevel"/>
+    <w:tmpl w:val="B91285AC"/>
+    <w:lvl w:ilvl="0" w:tplc="3878AF54">
+      <w:numFmt w:val="bullet"/>
+      <w:lvlText w:val=""/>
+      <w:lvlJc w:val="left"/>
+      <w:pPr>
+        <w:ind w:left="720" w:hanging="360"/>
+      </w:pPr>
+      <w:rPr>
+        <w:rFonts w:ascii="Symbol" w:eastAsiaTheme="minorEastAsia" w:hAnsi="Symbol" w:cstheme="minorBidi" w:hint="default"/>
+      </w:rPr>
+    </w:lvl>
+    <w:lvl w:ilvl="1" w:tplc="240A0003" w:tentative="1">
+      <w:start w:val="1"/>
+      <w:numFmt w:val="bullet"/>
+      <w:lvlText w:val="o"/>
+      <w:lvlJc w:val="left"/>
+      <w:pPr>
+        <w:ind w:left="1440" w:hanging="360"/>
+      </w:pPr>
+      <w:rPr>
+        <w:rFonts w:ascii="Courier New" w:hAnsi="Courier New" w:cs="Courier New" w:hint="default"/>
+      </w:rPr>
+    </w:lvl>
+    <w:lvl w:ilvl="2" w:tplc="240A0005" w:tentative="1">
+      <w:start w:val="1"/>
+      <w:numFmt w:val="bullet"/>
+      <w:lvlText w:val=""/>
+      <w:lvlJc w:val="left"/>
+      <w:pPr>
+        <w:ind w:left="2160" w:hanging="360"/>
+      </w:pPr>
+      <w:rPr>
+        <w:rFonts w:ascii="Wingdings" w:hAnsi="Wingdings" w:hint="default"/>
+      </w:rPr>
+    </w:lvl>
+    <w:lvl w:ilvl="3" w:tplc="240A0001" w:tentative="1">
+      <w:start w:val="1"/>
+      <w:numFmt w:val="bullet"/>
+      <w:lvlText w:val=""/>
+      <w:lvlJc w:val="left"/>
+      <w:pPr>
+        <w:ind w:left="2880" w:hanging="360"/>
+      </w:pPr>
+      <w:rPr>
+        <w:rFonts w:ascii="Symbol" w:hAnsi="Symbol" w:hint="default"/>
+      </w:rPr>
+    </w:lvl>
+    <w:lvl w:ilvl="4" w:tplc="240A0003" w:tentative="1">
+      <w:start w:val="1"/>
+      <w:numFmt w:val="bullet"/>
+      <w:lvlText w:val="o"/>
+      <w:lvlJc w:val="left"/>
+      <w:pPr>
+        <w:ind w:left="3600" w:hanging="360"/>
+      </w:pPr>
+      <w:rPr>
+        <w:rFonts w:ascii="Courier New" w:hAnsi="Courier New" w:cs="Courier New" w:hint="default"/>
+      </w:rPr>
+    </w:lvl>
+    <w:lvl w:ilvl="5" w:tplc="240A0005" w:tentative="1">
+      <w:start w:val="1"/>
+      <w:numFmt w:val="bullet"/>
+      <w:lvlText w:val=""/>
+      <w:lvlJc w:val="left"/>
+      <w:pPr>
+        <w:ind w:left="4320" w:hanging="360"/>
+      </w:pPr>
+      <w:rPr>
+        <w:rFonts w:ascii="Wingdings" w:hAnsi="Wingdings" w:hint="default"/>
+      </w:rPr>
+    </w:lvl>
+    <w:lvl w:ilvl="6" w:tplc="240A0001" w:tentative="1">
+      <w:start w:val="1"/>
+      <w:numFmt w:val="bullet"/>
+      <w:lvlText w:val=""/>
+      <w:lvlJc w:val="left"/>
+      <w:pPr>
+        <w:ind w:left="5040" w:hanging="360"/>
+      </w:pPr>
+      <w:rPr>
+        <w:rFonts w:ascii="Symbol" w:hAnsi="Symbol" w:hint="default"/>
+      </w:rPr>
+    </w:lvl>
+    <w:lvl w:ilvl="7" w:tplc="240A0003" w:tentative="1">
+      <w:start w:val="1"/>
+      <w:numFmt w:val="bullet"/>
+      <w:lvlText w:val="o"/>
+      <w:lvlJc w:val="left"/>
+      <w:pPr>
+        <w:ind w:left="5760" w:hanging="360"/>
+      </w:pPr>
+      <w:rPr>
+        <w:rFonts w:ascii="Courier New" w:hAnsi="Courier New" w:cs="Courier New" w:hint="default"/>
+      </w:rPr>
+    </w:lvl>
+    <w:lvl w:ilvl="8" w:tplc="240A0005" w:tentative="1">
+      <w:start w:val="1"/>
+      <w:numFmt w:val="bullet"/>
+      <w:lvlText w:val=""/>
+      <w:lvlJc w:val="left"/>
+      <w:pPr>
+        <w:ind w:left="6480" w:hanging="360"/>
+      </w:pPr>
+      <w:rPr>
+        <w:rFonts w:ascii="Wingdings" w:hAnsi="Wingdings" w:hint="default"/>
+      </w:rPr>
+    </w:lvl>
+  </w:abstractNum>
   <w:num w:numId="1">
+    <w:abstractNumId w:val="1"/>
+  </w:num>
+  <w:num w:numId="2">
+    <w:abstractNumId w:val="2"/>
+  </w:num>
+  <w:num w:numId="3">
     <w:abstractNumId w:val="0"/>
   </w:num>
 </w:numbering>
@@ -1128,13 +2002,13 @@
       <w:noProof/>
     </w:rPr>
   </w:style>
-  <w:style w:type="character" w:default="1" w:styleId="DefaultParagraphFont">
+  <w:style w:type="character" w:default="1" w:styleId="Fuentedeprrafopredeter">
     <w:name w:val="Default Paragraph Font"/>
     <w:uiPriority w:val="1"/>
     <w:semiHidden/>
     <w:unhideWhenUsed/>
   </w:style>
-  <w:style w:type="table" w:default="1" w:styleId="TableNormal">
+  <w:style w:type="table" w:default="1" w:styleId="Tablanormal">
     <w:name w:val="Normal Table"/>
     <w:uiPriority w:val="99"/>
     <w:semiHidden/>
@@ -1149,17 +2023,17 @@
       </w:tblCellMar>
     </w:tblPr>
   </w:style>
-  <w:style w:type="numbering" w:default="1" w:styleId="NoList">
+  <w:style w:type="numbering" w:default="1" w:styleId="Sinlista">
     <w:name w:val="No List"/>
     <w:uiPriority w:val="99"/>
     <w:semiHidden/>
     <w:unhideWhenUsed/>
   </w:style>
-  <w:style w:type="paragraph" w:styleId="Title">
+  <w:style w:type="paragraph" w:styleId="Ttulo">
     <w:name w:val="Title"/>
     <w:basedOn w:val="Normal"/>
     <w:next w:val="Normal"/>
-    <w:link w:val="TitleChar"/>
+    <w:link w:val="TtuloCar"/>
     <w:uiPriority w:val="10"/>
     <w:qFormat/>
     <w:rsid w:val="00BA3B38"/>
@@ -1175,10 +2049,10 @@
       <w:szCs w:val="56"/>
     </w:rPr>
   </w:style>
-  <w:style w:type="character" w:customStyle="1" w:styleId="TitleChar">
-    <w:name w:val="Title Char"/>
-    <w:basedOn w:val="DefaultParagraphFont"/>
-    <w:link w:val="Title"/>
+  <w:style w:type="character" w:customStyle="1" w:styleId="TtuloCar">
+    <w:name w:val="Título Car"/>
+    <w:basedOn w:val="Fuentedeprrafopredeter"/>
+    <w:link w:val="Ttulo"/>
     <w:uiPriority w:val="10"/>
     <w:rsid w:val="00BA3B38"/>
     <w:rPr>
@@ -1190,7 +2064,7 @@
       <w:szCs w:val="56"/>
     </w:rPr>
   </w:style>
-  <w:style w:type="paragraph" w:styleId="ListParagraph">
+  <w:style w:type="paragraph" w:styleId="Prrafodelista">
     <w:name w:val="List Paragraph"/>
     <w:basedOn w:val="Normal"/>
     <w:uiPriority w:val="34"/>
@@ -1204,9 +2078,9 @@
       <w:noProof w:val="0"/>
     </w:rPr>
   </w:style>
-  <w:style w:type="character" w:styleId="CommentReference">
+  <w:style w:type="character" w:styleId="Refdecomentario">
     <w:name w:val="annotation reference"/>
-    <w:basedOn w:val="DefaultParagraphFont"/>
+    <w:basedOn w:val="Fuentedeprrafopredeter"/>
     <w:uiPriority w:val="99"/>
     <w:semiHidden/>
     <w:unhideWhenUsed/>
@@ -1216,10 +2090,10 @@
       <w:szCs w:val="16"/>
     </w:rPr>
   </w:style>
-  <w:style w:type="paragraph" w:styleId="CommentText">
+  <w:style w:type="paragraph" w:styleId="Textocomentario">
     <w:name w:val="annotation text"/>
     <w:basedOn w:val="Normal"/>
-    <w:link w:val="CommentTextChar"/>
+    <w:link w:val="TextocomentarioCar"/>
     <w:uiPriority w:val="99"/>
     <w:semiHidden/>
     <w:unhideWhenUsed/>
@@ -1233,16 +2107,66 @@
       <w:szCs w:val="20"/>
     </w:rPr>
   </w:style>
-  <w:style w:type="character" w:customStyle="1" w:styleId="CommentTextChar">
-    <w:name w:val="Comment Text Char"/>
-    <w:basedOn w:val="DefaultParagraphFont"/>
-    <w:link w:val="CommentText"/>
+  <w:style w:type="character" w:customStyle="1" w:styleId="TextocomentarioCar">
+    <w:name w:val="Texto comentario Car"/>
+    <w:basedOn w:val="Fuentedeprrafopredeter"/>
+    <w:link w:val="Textocomentario"/>
     <w:uiPriority w:val="99"/>
     <w:semiHidden/>
     <w:rsid w:val="00A442AC"/>
     <w:rPr>
       <w:sz w:val="20"/>
       <w:szCs w:val="20"/>
+    </w:rPr>
+  </w:style>
+  <w:style w:type="paragraph" w:styleId="Encabezado">
+    <w:name w:val="header"/>
+    <w:basedOn w:val="Normal"/>
+    <w:link w:val="EncabezadoCar"/>
+    <w:uiPriority w:val="99"/>
+    <w:unhideWhenUsed/>
+    <w:rsid w:val="00A20196"/>
+    <w:pPr>
+      <w:tabs>
+        <w:tab w:val="center" w:pos="4419"/>
+        <w:tab w:val="right" w:pos="8838"/>
+      </w:tabs>
+      <w:spacing w:after="0" w:line="240" w:lineRule="auto"/>
+    </w:pPr>
+  </w:style>
+  <w:style w:type="character" w:customStyle="1" w:styleId="EncabezadoCar">
+    <w:name w:val="Encabezado Car"/>
+    <w:basedOn w:val="Fuentedeprrafopredeter"/>
+    <w:link w:val="Encabezado"/>
+    <w:uiPriority w:val="99"/>
+    <w:rsid w:val="00A20196"/>
+    <w:rPr>
+      <w:noProof/>
+    </w:rPr>
+  </w:style>
+  <w:style w:type="paragraph" w:styleId="Piedepgina">
+    <w:name w:val="footer"/>
+    <w:basedOn w:val="Normal"/>
+    <w:link w:val="PiedepginaCar"/>
+    <w:uiPriority w:val="99"/>
+    <w:unhideWhenUsed/>
+    <w:rsid w:val="00A20196"/>
+    <w:pPr>
+      <w:tabs>
+        <w:tab w:val="center" w:pos="4419"/>
+        <w:tab w:val="right" w:pos="8838"/>
+      </w:tabs>
+      <w:spacing w:after="0" w:line="240" w:lineRule="auto"/>
+    </w:pPr>
+  </w:style>
+  <w:style w:type="character" w:customStyle="1" w:styleId="PiedepginaCar">
+    <w:name w:val="Pie de página Car"/>
+    <w:basedOn w:val="Fuentedeprrafopredeter"/>
+    <w:link w:val="Piedepgina"/>
+    <w:uiPriority w:val="99"/>
+    <w:rsid w:val="00A20196"/>
+    <w:rPr>
+      <w:noProof/>
     </w:rPr>
   </w:style>
 </w:styles>
@@ -1544,21 +2468,6 @@
 </file>
 
 <file path=customXml/item1.xml><?xml version="1.0" encoding="utf-8"?>
-<p:properties xmlns:p="http://schemas.microsoft.com/office/2006/metadata/properties" xmlns:xsi="http://www.w3.org/2001/XMLSchema-instance" xmlns:pc="http://schemas.microsoft.com/office/infopath/2007/PartnerControls">
-  <documentManagement/>
-</p:properties>
-</file>
-
-<file path=customXml/item2.xml><?xml version="1.0" encoding="utf-8"?>
-<?mso-contentType ?>
-<FormTemplates xmlns="http://schemas.microsoft.com/sharepoint/v3/contenttype/forms">
-  <Display>DocumentLibraryForm</Display>
-  <Edit>DocumentLibraryForm</Edit>
-  <New>DocumentLibraryForm</New>
-</FormTemplates>
-</file>
-
-<file path=customXml/item3.xml><?xml version="1.0" encoding="utf-8"?>
 <ct:contentTypeSchema xmlns:ct="http://schemas.microsoft.com/office/2006/metadata/contentType" xmlns:ma="http://schemas.microsoft.com/office/2006/metadata/properties/metaAttributes" ct:_="" ma:_="" ma:contentTypeName="Documento" ma:contentTypeID="0x01010023858CF01A2EF24688B692775F4C60A4" ma:contentTypeVersion="11" ma:contentTypeDescription="Crear nuevo documento." ma:contentTypeScope="" ma:versionID="04b510ef1bc187d79b842c792d256c41">
   <xsd:schema xmlns:xsd="http://www.w3.org/2001/XMLSchema" xmlns:xs="http://www.w3.org/2001/XMLSchema" xmlns:p="http://schemas.microsoft.com/office/2006/metadata/properties" xmlns:ns2="164883f8-7691-4ecf-b54a-664c0d0edefe" xmlns:ns3="85e30bcc-d76c-4413-8e4d-2dce22fb0743" targetNamespace="http://schemas.microsoft.com/office/2006/metadata/properties" ma:root="true" ma:fieldsID="9049981c3eb1ee76226ec9e2f8ecd7b4" ns2:_="" ns3:_="">
     <xsd:import namespace="164883f8-7691-4ecf-b54a-664c0d0edefe"/>
@@ -1769,11 +2678,36 @@
 </ct:contentTypeSchema>
 </file>
 
+<file path=customXml/item2.xml><?xml version="1.0" encoding="utf-8"?>
+<?mso-contentType ?>
+<FormTemplates xmlns="http://schemas.microsoft.com/sharepoint/v3/contenttype/forms">
+  <Display>DocumentLibraryForm</Display>
+  <Edit>DocumentLibraryForm</Edit>
+  <New>DocumentLibraryForm</New>
+</FormTemplates>
+</file>
+
+<file path=customXml/item3.xml><?xml version="1.0" encoding="utf-8"?>
+<p:properties xmlns:p="http://schemas.microsoft.com/office/2006/metadata/properties" xmlns:xsi="http://www.w3.org/2001/XMLSchema-instance" xmlns:pc="http://schemas.microsoft.com/office/infopath/2007/PartnerControls">
+  <documentManagement/>
+</p:properties>
+</file>
+
 <file path=customXml/itemProps1.xml><?xml version="1.0" encoding="utf-8"?>
-<ds:datastoreItem xmlns:ds="http://schemas.openxmlformats.org/officeDocument/2006/customXml" ds:itemID="{8542EACB-7939-45C8-99C3-B6897CA7A7EF}">
+<ds:datastoreItem xmlns:ds="http://schemas.openxmlformats.org/officeDocument/2006/customXml" ds:itemID="{40CE0DC1-42B7-46C6-90BB-2912C538F6FA}">
   <ds:schemaRefs>
+    <ds:schemaRef ds:uri="http://schemas.microsoft.com/office/2006/metadata/contentType"/>
+    <ds:schemaRef ds:uri="http://schemas.microsoft.com/office/2006/metadata/properties/metaAttributes"/>
+    <ds:schemaRef ds:uri="http://www.w3.org/2001/XMLSchema"/>
     <ds:schemaRef ds:uri="http://schemas.microsoft.com/office/2006/metadata/properties"/>
+    <ds:schemaRef ds:uri="164883f8-7691-4ecf-b54a-664c0d0edefe"/>
+    <ds:schemaRef ds:uri="85e30bcc-d76c-4413-8e4d-2dce22fb0743"/>
+    <ds:schemaRef ds:uri="http://schemas.microsoft.com/office/2006/documentManagement/types"/>
     <ds:schemaRef ds:uri="http://schemas.microsoft.com/office/infopath/2007/PartnerControls"/>
+    <ds:schemaRef ds:uri="http://schemas.openxmlformats.org/package/2006/metadata/core-properties"/>
+    <ds:schemaRef ds:uri="http://purl.org/dc/elements/1.1/"/>
+    <ds:schemaRef ds:uri="http://purl.org/dc/terms/"/>
+    <ds:schemaRef ds:uri="http://schemas.microsoft.com/internal/obd"/>
   </ds:schemaRefs>
 </ds:datastoreItem>
 </file>
@@ -1787,5 +2721,10 @@
 </file>
 
 <file path=customXml/itemProps3.xml><?xml version="1.0" encoding="utf-8"?>
-<ds:datastoreItem xmlns:ds="http://schemas.openxmlformats.org/officeDocument/2006/customXml" ds:itemID="{40CE0DC1-42B7-46C6-90BB-2912C538F6FA}"/>
+<ds:datastoreItem xmlns:ds="http://schemas.openxmlformats.org/officeDocument/2006/customXml" ds:itemID="{8542EACB-7939-45C8-99C3-B6897CA7A7EF}">
+  <ds:schemaRefs>
+    <ds:schemaRef ds:uri="http://schemas.microsoft.com/office/2006/metadata/properties"/>
+    <ds:schemaRef ds:uri="http://schemas.microsoft.com/office/infopath/2007/PartnerControls"/>
+  </ds:schemaRefs>
+</ds:datastoreItem>
 </file>
</xml_diff>